<commit_message>
add proposalv4 and create process to find synonym word
</commit_message>
<xml_diff>
--- a/proposal/proposal_Nattapot_v4.docx
+++ b/proposal/proposal_Nattapot_v4.docx
@@ -5335,192 +5335,6 @@
         </w:rPr>
         <w:t xml:space="preserve"> </w:t>
       </w:r>
-      <w:r>
-        <w:rPr>
-          <w:rFonts w:ascii="TH Sarabun New" w:hAnsi="TH Sarabun New" w:cs="TH Sarabun New"/>
-          <w:b/>
-          <w:bCs/>
-          <w:sz w:val="32"/>
-          <w:szCs w:val="32"/>
-          <w:highlight w:val="red"/>
-          <w:lang w:bidi="th-TH"/>
-        </w:rPr>
-        <w:fldChar w:fldCharType="begin"/>
-      </w:r>
-      <w:r>
-        <w:rPr>
-          <w:rFonts w:ascii="TH Sarabun New" w:hAnsi="TH Sarabun New" w:cs="TH Sarabun New"/>
-          <w:b/>
-          <w:bCs/>
-          <w:sz w:val="32"/>
-          <w:szCs w:val="32"/>
-          <w:highlight w:val="red"/>
-          <w:lang w:bidi="th-TH"/>
-        </w:rPr>
-        <w:instrText xml:space="preserve"> ADDIN EN.CITE &lt;EndNote&gt;&lt;Cite&gt;&lt;Author&gt;(</w:instrText>
-      </w:r>
-      <w:r>
-        <w:rPr>
-          <w:rFonts w:ascii="TH Sarabun New" w:hAnsi="TH Sarabun New" w:cs="TH Sarabun New"/>
-          <w:b/>
-          <w:bCs/>
-          <w:sz w:val="32"/>
-          <w:szCs w:val="32"/>
-          <w:highlight w:val="red"/>
-          <w:cs/>
-          <w:lang w:bidi="th-TH"/>
-        </w:rPr>
-        <w:instrText>องค์การมหาชน)</w:instrText>
-      </w:r>
-      <w:r>
-        <w:rPr>
-          <w:rFonts w:ascii="TH Sarabun New" w:hAnsi="TH Sarabun New" w:cs="TH Sarabun New"/>
-          <w:b/>
-          <w:bCs/>
-          <w:sz w:val="32"/>
-          <w:szCs w:val="32"/>
-          <w:highlight w:val="red"/>
-          <w:lang w:bidi="th-TH"/>
-        </w:rPr>
-        <w:instrText>&lt;/Author&gt;&lt;Year&gt;2018&lt;/Year&gt;&lt;RecNum&gt;13&lt;/RecNum&gt;&lt;DisplayText&gt;[3]&lt;/DisplayText&gt;&lt;record&gt;&lt;rec-number&gt;13&lt;/rec-number&gt;&lt;foreign-keys&gt;&lt;key app="EN" db-id="9szrpf9vozp2ere990950wfd5zvtr5f5900z" timestamp="1736901280"&gt;13&lt;/key&gt;&lt;/foreign-keys&gt;&lt;ref-type name="Book"&gt;6&lt;/ref-type&gt;&lt;contributors&gt;&lt;authors&gt;&lt;author&gt;&lt;style face="normal" font="default" charset="222" size="15"&gt;</w:instrText>
-      </w:r>
-      <w:r>
-        <w:rPr>
-          <w:rFonts w:ascii="TH Sarabun New" w:hAnsi="TH Sarabun New" w:cs="TH Sarabun New"/>
-          <w:b/>
-          <w:bCs/>
-          <w:sz w:val="32"/>
-          <w:szCs w:val="32"/>
-          <w:highlight w:val="red"/>
-          <w:cs/>
-          <w:lang w:bidi="th-TH"/>
-        </w:rPr>
-        <w:instrText>องค์การบริหารจัดการก๊าซเรือนกระจก</w:instrText>
-      </w:r>
-      <w:r>
-        <w:rPr>
-          <w:rFonts w:ascii="TH Sarabun New" w:hAnsi="TH Sarabun New" w:cs="TH Sarabun New"/>
-          <w:b/>
-          <w:bCs/>
-          <w:sz w:val="32"/>
-          <w:szCs w:val="32"/>
-          <w:highlight w:val="red"/>
-          <w:lang w:bidi="th-TH"/>
-        </w:rPr>
-        <w:instrText>&lt;/style&gt;&lt;style face="normal" font="default" charset="222" size="100%"&gt; &lt;/style&gt;&lt;style face="normal" font="default" size="100%"&gt;(&lt;/style&gt;&lt;style face="normal" font="default" charset="222" size="15"&gt;</w:instrText>
-      </w:r>
-      <w:r>
-        <w:rPr>
-          <w:rFonts w:ascii="TH Sarabun New" w:hAnsi="TH Sarabun New" w:cs="TH Sarabun New"/>
-          <w:b/>
-          <w:bCs/>
-          <w:sz w:val="32"/>
-          <w:szCs w:val="32"/>
-          <w:highlight w:val="red"/>
-          <w:cs/>
-          <w:lang w:bidi="th-TH"/>
-        </w:rPr>
-        <w:instrText>องค์การมหาชน</w:instrText>
-      </w:r>
-      <w:r>
-        <w:rPr>
-          <w:rFonts w:ascii="TH Sarabun New" w:hAnsi="TH Sarabun New" w:cs="TH Sarabun New"/>
-          <w:b/>
-          <w:bCs/>
-          <w:sz w:val="32"/>
-          <w:szCs w:val="32"/>
-          <w:highlight w:val="red"/>
-          <w:lang w:bidi="th-TH"/>
-        </w:rPr>
-        <w:instrText>&lt;/style&gt;&lt;style face="normal" font="default" size="100%"&gt;)&lt;/style&gt;&lt;/author&gt;&lt;/authors&gt;&lt;/contributors&gt;&lt;titles&gt;&lt;title&gt;&lt;style face="normal" font="default" charset="222" size="15"&gt;</w:instrText>
-      </w:r>
-      <w:r>
-        <w:rPr>
-          <w:rFonts w:ascii="TH Sarabun New" w:hAnsi="TH Sarabun New" w:cs="TH Sarabun New"/>
-          <w:b/>
-          <w:bCs/>
-          <w:sz w:val="32"/>
-          <w:szCs w:val="32"/>
-          <w:highlight w:val="red"/>
-          <w:cs/>
-          <w:lang w:bidi="th-TH"/>
-        </w:rPr>
-        <w:instrText>แนวทางการประเมินคาร์บอนฟุตพริ้นท์</w:instrText>
-      </w:r>
-      <w:r>
-        <w:rPr>
-          <w:rFonts w:ascii="TH Sarabun New" w:hAnsi="TH Sarabun New" w:cs="TH Sarabun New"/>
-          <w:b/>
-          <w:bCs/>
-          <w:sz w:val="32"/>
-          <w:szCs w:val="32"/>
-          <w:highlight w:val="red"/>
-          <w:lang w:bidi="th-TH"/>
-        </w:rPr>
-        <w:instrText>&lt;/style&gt;&lt;style face="normal" font="default" size="100%"&gt;&amp;#xD;&lt;/style&gt;&lt;style face="normal" font="default" charset="222" size="15"&gt;</w:instrText>
-      </w:r>
-      <w:r>
-        <w:rPr>
-          <w:rFonts w:ascii="TH Sarabun New" w:hAnsi="TH Sarabun New" w:cs="TH Sarabun New"/>
-          <w:b/>
-          <w:bCs/>
-          <w:sz w:val="32"/>
-          <w:szCs w:val="32"/>
-          <w:highlight w:val="red"/>
-          <w:cs/>
-          <w:lang w:bidi="th-TH"/>
-        </w:rPr>
-        <w:instrText>สำหรับองค์กรปกครองส่วนท้องถิ่น</w:instrText>
-      </w:r>
-      <w:r>
-        <w:rPr>
-          <w:rFonts w:ascii="TH Sarabun New" w:hAnsi="TH Sarabun New" w:cs="TH Sarabun New"/>
-          <w:b/>
-          <w:bCs/>
-          <w:sz w:val="32"/>
-          <w:szCs w:val="32"/>
-          <w:highlight w:val="red"/>
-          <w:lang w:bidi="th-TH"/>
-        </w:rPr>
-        <w:instrText>&lt;/style&gt;&lt;/title&gt;&lt;/titles&gt;&lt;section&gt;63&lt;/section&gt;&lt;dates&gt;&lt;year&gt;2018&lt;/year&gt;&lt;/dates&gt;&lt;urls&gt;&lt;/urls&gt;&lt;/record&gt;&lt;/Cite&gt;&lt;/EndNote&gt;</w:instrText>
-      </w:r>
-      <w:r>
-        <w:rPr>
-          <w:rFonts w:ascii="TH Sarabun New" w:hAnsi="TH Sarabun New" w:cs="TH Sarabun New"/>
-          <w:b/>
-          <w:bCs/>
-          <w:sz w:val="32"/>
-          <w:szCs w:val="32"/>
-          <w:highlight w:val="red"/>
-          <w:lang w:bidi="th-TH"/>
-        </w:rPr>
-        <w:fldChar w:fldCharType="separate"/>
-      </w:r>
-      <w:r>
-        <w:rPr>
-          <w:rFonts w:ascii="TH Sarabun New" w:hAnsi="TH Sarabun New" w:cs="TH Sarabun New"/>
-          <w:b/>
-          <w:bCs/>
-          <w:noProof/>
-          <w:sz w:val="32"/>
-          <w:szCs w:val="32"/>
-          <w:highlight w:val="red"/>
-          <w:lang w:bidi="th-TH"/>
-        </w:rPr>
-        <w:t>[3]</w:t>
-      </w:r>
-      <w:r>
-        <w:rPr>
-          <w:rFonts w:ascii="TH Sarabun New" w:hAnsi="TH Sarabun New" w:cs="TH Sarabun New"/>
-          <w:b/>
-          <w:bCs/>
-          <w:sz w:val="32"/>
-          <w:szCs w:val="32"/>
-          <w:highlight w:val="red"/>
-          <w:lang w:bidi="th-TH"/>
-        </w:rPr>
-        <w:fldChar w:fldCharType="end"/>
-      </w:r>
     </w:p>
     <w:p>
       <w:pPr>
@@ -5696,10 +5510,1000 @@
           <w:rFonts w:ascii="TH Sarabun New" w:hAnsi="TH Sarabun New" w:cs="TH Sarabun New"/>
           <w:sz w:val="32"/>
           <w:szCs w:val="32"/>
-          <w:highlight w:val="red"/>
-          <w:lang w:bidi="th-TH"/>
-        </w:rPr>
-        <w:t>[Ref]</w:t>
+          <w:cs/>
+          <w:lang w:bidi="th-TH"/>
+        </w:rPr>
+        <w:fldChar w:fldCharType="begin"/>
+      </w:r>
+      <w:r>
+        <w:rPr>
+          <w:rFonts w:ascii="TH Sarabun New" w:hAnsi="TH Sarabun New" w:cs="TH Sarabun New"/>
+          <w:sz w:val="32"/>
+          <w:szCs w:val="32"/>
+          <w:lang w:bidi="th-TH"/>
+        </w:rPr>
+        <w:instrText xml:space="preserve"> ADDIN EN.CITE &lt;EndNote&gt;&lt;Cite ExcludeYear="</w:instrText>
+      </w:r>
+      <w:r>
+        <w:rPr>
+          <w:rFonts w:ascii="TH Sarabun New" w:hAnsi="TH Sarabun New" w:cs="TH Sarabun New"/>
+          <w:sz w:val="32"/>
+          <w:szCs w:val="32"/>
+          <w:cs/>
+          <w:lang w:bidi="th-TH"/>
+        </w:rPr>
+        <w:instrText>1"</w:instrText>
+      </w:r>
+      <w:r>
+        <w:rPr>
+          <w:rFonts w:ascii="TH Sarabun New" w:hAnsi="TH Sarabun New" w:cs="TH Sarabun New"/>
+          <w:sz w:val="32"/>
+          <w:szCs w:val="32"/>
+          <w:lang w:bidi="th-TH"/>
+        </w:rPr>
+        <w:instrText>&gt;&lt;Author&gt;Organization)&lt;/Author&gt;&lt;RecNum&gt;</w:instrText>
+      </w:r>
+      <w:r>
+        <w:rPr>
+          <w:rFonts w:ascii="TH Sarabun New" w:hAnsi="TH Sarabun New" w:cs="TH Sarabun New"/>
+          <w:sz w:val="32"/>
+          <w:szCs w:val="32"/>
+          <w:cs/>
+          <w:lang w:bidi="th-TH"/>
+        </w:rPr>
+        <w:instrText>16</w:instrText>
+      </w:r>
+      <w:r>
+        <w:rPr>
+          <w:rFonts w:ascii="TH Sarabun New" w:hAnsi="TH Sarabun New" w:cs="TH Sarabun New"/>
+          <w:sz w:val="32"/>
+          <w:szCs w:val="32"/>
+          <w:lang w:bidi="th-TH"/>
+        </w:rPr>
+        <w:instrText>&lt;/RecNum&gt;&lt;DisplayText&gt;[</w:instrText>
+      </w:r>
+      <w:r>
+        <w:rPr>
+          <w:rFonts w:ascii="TH Sarabun New" w:hAnsi="TH Sarabun New" w:cs="TH Sarabun New"/>
+          <w:sz w:val="32"/>
+          <w:szCs w:val="32"/>
+          <w:cs/>
+          <w:lang w:bidi="th-TH"/>
+        </w:rPr>
+        <w:instrText>3-5]</w:instrText>
+      </w:r>
+      <w:r>
+        <w:rPr>
+          <w:rFonts w:ascii="TH Sarabun New" w:hAnsi="TH Sarabun New" w:cs="TH Sarabun New"/>
+          <w:sz w:val="32"/>
+          <w:szCs w:val="32"/>
+          <w:lang w:bidi="th-TH"/>
+        </w:rPr>
+        <w:instrText>&lt;/DisplayText&gt;&lt;record&gt;&lt;rec-number&gt;</w:instrText>
+      </w:r>
+      <w:r>
+        <w:rPr>
+          <w:rFonts w:ascii="TH Sarabun New" w:hAnsi="TH Sarabun New" w:cs="TH Sarabun New"/>
+          <w:sz w:val="32"/>
+          <w:szCs w:val="32"/>
+          <w:cs/>
+          <w:lang w:bidi="th-TH"/>
+        </w:rPr>
+        <w:instrText>16</w:instrText>
+      </w:r>
+      <w:r>
+        <w:rPr>
+          <w:rFonts w:ascii="TH Sarabun New" w:hAnsi="TH Sarabun New" w:cs="TH Sarabun New"/>
+          <w:sz w:val="32"/>
+          <w:szCs w:val="32"/>
+          <w:lang w:bidi="th-TH"/>
+        </w:rPr>
+        <w:instrText>&lt;/rec-number&gt;&lt;foreign-keys&gt;&lt;key app="EN" db-id="</w:instrText>
+      </w:r>
+      <w:r>
+        <w:rPr>
+          <w:rFonts w:ascii="TH Sarabun New" w:hAnsi="TH Sarabun New" w:cs="TH Sarabun New"/>
+          <w:sz w:val="32"/>
+          <w:szCs w:val="32"/>
+          <w:cs/>
+          <w:lang w:bidi="th-TH"/>
+        </w:rPr>
+        <w:instrText>9</w:instrText>
+      </w:r>
+      <w:r>
+        <w:rPr>
+          <w:rFonts w:ascii="TH Sarabun New" w:hAnsi="TH Sarabun New" w:cs="TH Sarabun New"/>
+          <w:sz w:val="32"/>
+          <w:szCs w:val="32"/>
+          <w:lang w:bidi="th-TH"/>
+        </w:rPr>
+        <w:instrText>szrpf</w:instrText>
+      </w:r>
+      <w:r>
+        <w:rPr>
+          <w:rFonts w:ascii="TH Sarabun New" w:hAnsi="TH Sarabun New" w:cs="TH Sarabun New"/>
+          <w:sz w:val="32"/>
+          <w:szCs w:val="32"/>
+          <w:cs/>
+          <w:lang w:bidi="th-TH"/>
+        </w:rPr>
+        <w:instrText>9</w:instrText>
+      </w:r>
+      <w:r>
+        <w:rPr>
+          <w:rFonts w:ascii="TH Sarabun New" w:hAnsi="TH Sarabun New" w:cs="TH Sarabun New"/>
+          <w:sz w:val="32"/>
+          <w:szCs w:val="32"/>
+          <w:lang w:bidi="th-TH"/>
+        </w:rPr>
+        <w:instrText>vozp</w:instrText>
+      </w:r>
+      <w:r>
+        <w:rPr>
+          <w:rFonts w:ascii="TH Sarabun New" w:hAnsi="TH Sarabun New" w:cs="TH Sarabun New"/>
+          <w:sz w:val="32"/>
+          <w:szCs w:val="32"/>
+          <w:cs/>
+          <w:lang w:bidi="th-TH"/>
+        </w:rPr>
+        <w:instrText>2</w:instrText>
+      </w:r>
+      <w:r>
+        <w:rPr>
+          <w:rFonts w:ascii="TH Sarabun New" w:hAnsi="TH Sarabun New" w:cs="TH Sarabun New"/>
+          <w:sz w:val="32"/>
+          <w:szCs w:val="32"/>
+          <w:lang w:bidi="th-TH"/>
+        </w:rPr>
+        <w:instrText>ere</w:instrText>
+      </w:r>
+      <w:r>
+        <w:rPr>
+          <w:rFonts w:ascii="TH Sarabun New" w:hAnsi="TH Sarabun New" w:cs="TH Sarabun New"/>
+          <w:sz w:val="32"/>
+          <w:szCs w:val="32"/>
+          <w:cs/>
+          <w:lang w:bidi="th-TH"/>
+        </w:rPr>
+        <w:instrText>990950</w:instrText>
+      </w:r>
+      <w:r>
+        <w:rPr>
+          <w:rFonts w:ascii="TH Sarabun New" w:hAnsi="TH Sarabun New" w:cs="TH Sarabun New"/>
+          <w:sz w:val="32"/>
+          <w:szCs w:val="32"/>
+          <w:lang w:bidi="th-TH"/>
+        </w:rPr>
+        <w:instrText>wfd</w:instrText>
+      </w:r>
+      <w:r>
+        <w:rPr>
+          <w:rFonts w:ascii="TH Sarabun New" w:hAnsi="TH Sarabun New" w:cs="TH Sarabun New"/>
+          <w:sz w:val="32"/>
+          <w:szCs w:val="32"/>
+          <w:cs/>
+          <w:lang w:bidi="th-TH"/>
+        </w:rPr>
+        <w:instrText>5</w:instrText>
+      </w:r>
+      <w:r>
+        <w:rPr>
+          <w:rFonts w:ascii="TH Sarabun New" w:hAnsi="TH Sarabun New" w:cs="TH Sarabun New"/>
+          <w:sz w:val="32"/>
+          <w:szCs w:val="32"/>
+          <w:lang w:bidi="th-TH"/>
+        </w:rPr>
+        <w:instrText>zvtr</w:instrText>
+      </w:r>
+      <w:r>
+        <w:rPr>
+          <w:rFonts w:ascii="TH Sarabun New" w:hAnsi="TH Sarabun New" w:cs="TH Sarabun New"/>
+          <w:sz w:val="32"/>
+          <w:szCs w:val="32"/>
+          <w:cs/>
+          <w:lang w:bidi="th-TH"/>
+        </w:rPr>
+        <w:instrText>5</w:instrText>
+      </w:r>
+      <w:r>
+        <w:rPr>
+          <w:rFonts w:ascii="TH Sarabun New" w:hAnsi="TH Sarabun New" w:cs="TH Sarabun New"/>
+          <w:sz w:val="32"/>
+          <w:szCs w:val="32"/>
+          <w:lang w:bidi="th-TH"/>
+        </w:rPr>
+        <w:instrText>f</w:instrText>
+      </w:r>
+      <w:r>
+        <w:rPr>
+          <w:rFonts w:ascii="TH Sarabun New" w:hAnsi="TH Sarabun New" w:cs="TH Sarabun New"/>
+          <w:sz w:val="32"/>
+          <w:szCs w:val="32"/>
+          <w:cs/>
+          <w:lang w:bidi="th-TH"/>
+        </w:rPr>
+        <w:instrText>5900</w:instrText>
+      </w:r>
+      <w:r>
+        <w:rPr>
+          <w:rFonts w:ascii="TH Sarabun New" w:hAnsi="TH Sarabun New" w:cs="TH Sarabun New"/>
+          <w:sz w:val="32"/>
+          <w:szCs w:val="32"/>
+          <w:lang w:bidi="th-TH"/>
+        </w:rPr>
+        <w:instrText>z" timestamp="</w:instrText>
+      </w:r>
+      <w:r>
+        <w:rPr>
+          <w:rFonts w:ascii="TH Sarabun New" w:hAnsi="TH Sarabun New" w:cs="TH Sarabun New"/>
+          <w:sz w:val="32"/>
+          <w:szCs w:val="32"/>
+          <w:cs/>
+          <w:lang w:bidi="th-TH"/>
+        </w:rPr>
+        <w:instrText>1736951643"</w:instrText>
+      </w:r>
+      <w:r>
+        <w:rPr>
+          <w:rFonts w:ascii="TH Sarabun New" w:hAnsi="TH Sarabun New" w:cs="TH Sarabun New"/>
+          <w:sz w:val="32"/>
+          <w:szCs w:val="32"/>
+          <w:lang w:bidi="th-TH"/>
+        </w:rPr>
+        <w:instrText>&gt;</w:instrText>
+      </w:r>
+      <w:r>
+        <w:rPr>
+          <w:rFonts w:ascii="TH Sarabun New" w:hAnsi="TH Sarabun New" w:cs="TH Sarabun New"/>
+          <w:sz w:val="32"/>
+          <w:szCs w:val="32"/>
+          <w:cs/>
+          <w:lang w:bidi="th-TH"/>
+        </w:rPr>
+        <w:instrText>16</w:instrText>
+      </w:r>
+      <w:r>
+        <w:rPr>
+          <w:rFonts w:ascii="TH Sarabun New" w:hAnsi="TH Sarabun New" w:cs="TH Sarabun New"/>
+          <w:sz w:val="32"/>
+          <w:szCs w:val="32"/>
+          <w:lang w:bidi="th-TH"/>
+        </w:rPr>
+        <w:instrText>&lt;/key&gt;&lt;/foreign-keys&gt;&lt;ref-type name="Web Page"&gt;</w:instrText>
+      </w:r>
+      <w:r>
+        <w:rPr>
+          <w:rFonts w:ascii="TH Sarabun New" w:hAnsi="TH Sarabun New" w:cs="TH Sarabun New"/>
+          <w:sz w:val="32"/>
+          <w:szCs w:val="32"/>
+          <w:cs/>
+          <w:lang w:bidi="th-TH"/>
+        </w:rPr>
+        <w:instrText>12</w:instrText>
+      </w:r>
+      <w:r>
+        <w:rPr>
+          <w:rFonts w:ascii="TH Sarabun New" w:hAnsi="TH Sarabun New" w:cs="TH Sarabun New"/>
+          <w:sz w:val="32"/>
+          <w:szCs w:val="32"/>
+          <w:lang w:bidi="th-TH"/>
+        </w:rPr>
+        <w:instrText xml:space="preserve">&lt;/ref-type&gt;&lt;contributors&gt;&lt;authors&gt;&lt;author&gt;Thailand Greenhouse Gas Management Organization (Public Organization)&lt;/author&gt;&lt;/authors&gt;&lt;/contributors&gt;&lt;titles&gt;&lt;title&gt;Thai Carbon Label&lt;/title&gt;&lt;/titles&gt;&lt;number&gt;January </w:instrText>
+      </w:r>
+      <w:r>
+        <w:rPr>
+          <w:rFonts w:ascii="TH Sarabun New" w:hAnsi="TH Sarabun New" w:cs="TH Sarabun New"/>
+          <w:sz w:val="32"/>
+          <w:szCs w:val="32"/>
+          <w:cs/>
+          <w:lang w:bidi="th-TH"/>
+        </w:rPr>
+        <w:instrText>15</w:instrText>
+      </w:r>
+      <w:r>
+        <w:rPr>
+          <w:rFonts w:ascii="TH Sarabun New" w:hAnsi="TH Sarabun New" w:cs="TH Sarabun New"/>
+          <w:sz w:val="32"/>
+          <w:szCs w:val="32"/>
+          <w:lang w:bidi="th-TH"/>
+        </w:rPr>
+        <w:instrText xml:space="preserve">, </w:instrText>
+      </w:r>
+      <w:r>
+        <w:rPr>
+          <w:rFonts w:ascii="TH Sarabun New" w:hAnsi="TH Sarabun New" w:cs="TH Sarabun New"/>
+          <w:sz w:val="32"/>
+          <w:szCs w:val="32"/>
+          <w:cs/>
+          <w:lang w:bidi="th-TH"/>
+        </w:rPr>
+        <w:instrText>2025</w:instrText>
+      </w:r>
+      <w:r>
+        <w:rPr>
+          <w:rFonts w:ascii="TH Sarabun New" w:hAnsi="TH Sarabun New" w:cs="TH Sarabun New"/>
+          <w:sz w:val="32"/>
+          <w:szCs w:val="32"/>
+          <w:lang w:bidi="th-TH"/>
+        </w:rPr>
+        <w:instrText>&lt;/number&gt;&lt;dates&gt;&lt;/dates&gt;&lt;urls&gt;&lt;related-urls&gt;&lt;url&gt;https://www.tgo.or.th/</w:instrText>
+      </w:r>
+      <w:r>
+        <w:rPr>
+          <w:rFonts w:ascii="TH Sarabun New" w:hAnsi="TH Sarabun New" w:cs="TH Sarabun New"/>
+          <w:sz w:val="32"/>
+          <w:szCs w:val="32"/>
+          <w:cs/>
+          <w:lang w:bidi="th-TH"/>
+        </w:rPr>
+        <w:instrText>2023/</w:instrText>
+      </w:r>
+      <w:r>
+        <w:rPr>
+          <w:rFonts w:ascii="TH Sarabun New" w:hAnsi="TH Sarabun New" w:cs="TH Sarabun New"/>
+          <w:sz w:val="32"/>
+          <w:szCs w:val="32"/>
+          <w:lang w:bidi="th-TH"/>
+        </w:rPr>
+        <w:instrText>index.php/th/&lt;/url&gt;&lt;/related-urls&gt;&lt;/urls&gt;&lt;/record&gt;&lt;/Cite&gt;&lt;Cite&gt;&lt;Author&gt;Nexus&lt;/Author&gt;&lt;Year&gt;</w:instrText>
+      </w:r>
+      <w:r>
+        <w:rPr>
+          <w:rFonts w:ascii="TH Sarabun New" w:hAnsi="TH Sarabun New" w:cs="TH Sarabun New"/>
+          <w:sz w:val="32"/>
+          <w:szCs w:val="32"/>
+          <w:cs/>
+          <w:lang w:bidi="th-TH"/>
+        </w:rPr>
+        <w:instrText>2025</w:instrText>
+      </w:r>
+      <w:r>
+        <w:rPr>
+          <w:rFonts w:ascii="TH Sarabun New" w:hAnsi="TH Sarabun New" w:cs="TH Sarabun New"/>
+          <w:sz w:val="32"/>
+          <w:szCs w:val="32"/>
+          <w:lang w:bidi="th-TH"/>
+        </w:rPr>
+        <w:instrText>&lt;/Year&gt;&lt;RecNum&gt;</w:instrText>
+      </w:r>
+      <w:r>
+        <w:rPr>
+          <w:rFonts w:ascii="TH Sarabun New" w:hAnsi="TH Sarabun New" w:cs="TH Sarabun New"/>
+          <w:sz w:val="32"/>
+          <w:szCs w:val="32"/>
+          <w:cs/>
+          <w:lang w:bidi="th-TH"/>
+        </w:rPr>
+        <w:instrText>15</w:instrText>
+      </w:r>
+      <w:r>
+        <w:rPr>
+          <w:rFonts w:ascii="TH Sarabun New" w:hAnsi="TH Sarabun New" w:cs="TH Sarabun New"/>
+          <w:sz w:val="32"/>
+          <w:szCs w:val="32"/>
+          <w:lang w:bidi="th-TH"/>
+        </w:rPr>
+        <w:instrText>&lt;/RecNum&gt;&lt;record&gt;&lt;rec-number&gt;</w:instrText>
+      </w:r>
+      <w:r>
+        <w:rPr>
+          <w:rFonts w:ascii="TH Sarabun New" w:hAnsi="TH Sarabun New" w:cs="TH Sarabun New"/>
+          <w:sz w:val="32"/>
+          <w:szCs w:val="32"/>
+          <w:cs/>
+          <w:lang w:bidi="th-TH"/>
+        </w:rPr>
+        <w:instrText>15</w:instrText>
+      </w:r>
+      <w:r>
+        <w:rPr>
+          <w:rFonts w:ascii="TH Sarabun New" w:hAnsi="TH Sarabun New" w:cs="TH Sarabun New"/>
+          <w:sz w:val="32"/>
+          <w:szCs w:val="32"/>
+          <w:lang w:bidi="th-TH"/>
+        </w:rPr>
+        <w:instrText>&lt;/rec-number&gt;&lt;foreign-keys&gt;&lt;key app="EN" db-id="</w:instrText>
+      </w:r>
+      <w:r>
+        <w:rPr>
+          <w:rFonts w:ascii="TH Sarabun New" w:hAnsi="TH Sarabun New" w:cs="TH Sarabun New"/>
+          <w:sz w:val="32"/>
+          <w:szCs w:val="32"/>
+          <w:cs/>
+          <w:lang w:bidi="th-TH"/>
+        </w:rPr>
+        <w:instrText>9</w:instrText>
+      </w:r>
+      <w:r>
+        <w:rPr>
+          <w:rFonts w:ascii="TH Sarabun New" w:hAnsi="TH Sarabun New" w:cs="TH Sarabun New"/>
+          <w:sz w:val="32"/>
+          <w:szCs w:val="32"/>
+          <w:lang w:bidi="th-TH"/>
+        </w:rPr>
+        <w:instrText>szrpf</w:instrText>
+      </w:r>
+      <w:r>
+        <w:rPr>
+          <w:rFonts w:ascii="TH Sarabun New" w:hAnsi="TH Sarabun New" w:cs="TH Sarabun New"/>
+          <w:sz w:val="32"/>
+          <w:szCs w:val="32"/>
+          <w:cs/>
+          <w:lang w:bidi="th-TH"/>
+        </w:rPr>
+        <w:instrText>9</w:instrText>
+      </w:r>
+      <w:r>
+        <w:rPr>
+          <w:rFonts w:ascii="TH Sarabun New" w:hAnsi="TH Sarabun New" w:cs="TH Sarabun New"/>
+          <w:sz w:val="32"/>
+          <w:szCs w:val="32"/>
+          <w:lang w:bidi="th-TH"/>
+        </w:rPr>
+        <w:instrText>vozp</w:instrText>
+      </w:r>
+      <w:r>
+        <w:rPr>
+          <w:rFonts w:ascii="TH Sarabun New" w:hAnsi="TH Sarabun New" w:cs="TH Sarabun New"/>
+          <w:sz w:val="32"/>
+          <w:szCs w:val="32"/>
+          <w:cs/>
+          <w:lang w:bidi="th-TH"/>
+        </w:rPr>
+        <w:instrText>2</w:instrText>
+      </w:r>
+      <w:r>
+        <w:rPr>
+          <w:rFonts w:ascii="TH Sarabun New" w:hAnsi="TH Sarabun New" w:cs="TH Sarabun New"/>
+          <w:sz w:val="32"/>
+          <w:szCs w:val="32"/>
+          <w:lang w:bidi="th-TH"/>
+        </w:rPr>
+        <w:instrText>ere</w:instrText>
+      </w:r>
+      <w:r>
+        <w:rPr>
+          <w:rFonts w:ascii="TH Sarabun New" w:hAnsi="TH Sarabun New" w:cs="TH Sarabun New"/>
+          <w:sz w:val="32"/>
+          <w:szCs w:val="32"/>
+          <w:cs/>
+          <w:lang w:bidi="th-TH"/>
+        </w:rPr>
+        <w:instrText>990950</w:instrText>
+      </w:r>
+      <w:r>
+        <w:rPr>
+          <w:rFonts w:ascii="TH Sarabun New" w:hAnsi="TH Sarabun New" w:cs="TH Sarabun New"/>
+          <w:sz w:val="32"/>
+          <w:szCs w:val="32"/>
+          <w:lang w:bidi="th-TH"/>
+        </w:rPr>
+        <w:instrText>wfd</w:instrText>
+      </w:r>
+      <w:r>
+        <w:rPr>
+          <w:rFonts w:ascii="TH Sarabun New" w:hAnsi="TH Sarabun New" w:cs="TH Sarabun New"/>
+          <w:sz w:val="32"/>
+          <w:szCs w:val="32"/>
+          <w:cs/>
+          <w:lang w:bidi="th-TH"/>
+        </w:rPr>
+        <w:instrText>5</w:instrText>
+      </w:r>
+      <w:r>
+        <w:rPr>
+          <w:rFonts w:ascii="TH Sarabun New" w:hAnsi="TH Sarabun New" w:cs="TH Sarabun New"/>
+          <w:sz w:val="32"/>
+          <w:szCs w:val="32"/>
+          <w:lang w:bidi="th-TH"/>
+        </w:rPr>
+        <w:instrText>zvtr</w:instrText>
+      </w:r>
+      <w:r>
+        <w:rPr>
+          <w:rFonts w:ascii="TH Sarabun New" w:hAnsi="TH Sarabun New" w:cs="TH Sarabun New"/>
+          <w:sz w:val="32"/>
+          <w:szCs w:val="32"/>
+          <w:cs/>
+          <w:lang w:bidi="th-TH"/>
+        </w:rPr>
+        <w:instrText>5</w:instrText>
+      </w:r>
+      <w:r>
+        <w:rPr>
+          <w:rFonts w:ascii="TH Sarabun New" w:hAnsi="TH Sarabun New" w:cs="TH Sarabun New"/>
+          <w:sz w:val="32"/>
+          <w:szCs w:val="32"/>
+          <w:lang w:bidi="th-TH"/>
+        </w:rPr>
+        <w:instrText>f</w:instrText>
+      </w:r>
+      <w:r>
+        <w:rPr>
+          <w:rFonts w:ascii="TH Sarabun New" w:hAnsi="TH Sarabun New" w:cs="TH Sarabun New"/>
+          <w:sz w:val="32"/>
+          <w:szCs w:val="32"/>
+          <w:cs/>
+          <w:lang w:bidi="th-TH"/>
+        </w:rPr>
+        <w:instrText>5900</w:instrText>
+      </w:r>
+      <w:r>
+        <w:rPr>
+          <w:rFonts w:ascii="TH Sarabun New" w:hAnsi="TH Sarabun New" w:cs="TH Sarabun New"/>
+          <w:sz w:val="32"/>
+          <w:szCs w:val="32"/>
+          <w:lang w:bidi="th-TH"/>
+        </w:rPr>
+        <w:instrText>z" timestamp="</w:instrText>
+      </w:r>
+      <w:r>
+        <w:rPr>
+          <w:rFonts w:ascii="TH Sarabun New" w:hAnsi="TH Sarabun New" w:cs="TH Sarabun New"/>
+          <w:sz w:val="32"/>
+          <w:szCs w:val="32"/>
+          <w:cs/>
+          <w:lang w:bidi="th-TH"/>
+        </w:rPr>
+        <w:instrText>1736951281"</w:instrText>
+      </w:r>
+      <w:r>
+        <w:rPr>
+          <w:rFonts w:ascii="TH Sarabun New" w:hAnsi="TH Sarabun New" w:cs="TH Sarabun New"/>
+          <w:sz w:val="32"/>
+          <w:szCs w:val="32"/>
+          <w:lang w:bidi="th-TH"/>
+        </w:rPr>
+        <w:instrText>&gt;</w:instrText>
+      </w:r>
+      <w:r>
+        <w:rPr>
+          <w:rFonts w:ascii="TH Sarabun New" w:hAnsi="TH Sarabun New" w:cs="TH Sarabun New"/>
+          <w:sz w:val="32"/>
+          <w:szCs w:val="32"/>
+          <w:cs/>
+          <w:lang w:bidi="th-TH"/>
+        </w:rPr>
+        <w:instrText>15</w:instrText>
+      </w:r>
+      <w:r>
+        <w:rPr>
+          <w:rFonts w:ascii="TH Sarabun New" w:hAnsi="TH Sarabun New" w:cs="TH Sarabun New"/>
+          <w:sz w:val="32"/>
+          <w:szCs w:val="32"/>
+          <w:lang w:bidi="th-TH"/>
+        </w:rPr>
+        <w:instrText>&lt;/key&gt;&lt;/foreign-keys&gt;&lt;ref-type name="Web Page"&gt;</w:instrText>
+      </w:r>
+      <w:r>
+        <w:rPr>
+          <w:rFonts w:ascii="TH Sarabun New" w:hAnsi="TH Sarabun New" w:cs="TH Sarabun New"/>
+          <w:sz w:val="32"/>
+          <w:szCs w:val="32"/>
+          <w:cs/>
+          <w:lang w:bidi="th-TH"/>
+        </w:rPr>
+        <w:instrText>12</w:instrText>
+      </w:r>
+      <w:r>
+        <w:rPr>
+          <w:rFonts w:ascii="TH Sarabun New" w:hAnsi="TH Sarabun New" w:cs="TH Sarabun New"/>
+          <w:sz w:val="32"/>
+          <w:szCs w:val="32"/>
+          <w:lang w:bidi="th-TH"/>
+        </w:rPr>
+        <w:instrText xml:space="preserve">&lt;/ref-type&gt;&lt;contributors&gt;&lt;authors&gt;&lt;author&gt;OpenLCA Nexus&lt;/author&gt;&lt;/authors&gt;&lt;/contributors&gt;&lt;titles&gt;&lt;title&gt;OpenLCA Nexus Databases&lt;/title&gt;&lt;/titles&gt;&lt;number&gt;January </w:instrText>
+      </w:r>
+      <w:r>
+        <w:rPr>
+          <w:rFonts w:ascii="TH Sarabun New" w:hAnsi="TH Sarabun New" w:cs="TH Sarabun New"/>
+          <w:sz w:val="32"/>
+          <w:szCs w:val="32"/>
+          <w:cs/>
+          <w:lang w:bidi="th-TH"/>
+        </w:rPr>
+        <w:instrText>15</w:instrText>
+      </w:r>
+      <w:r>
+        <w:rPr>
+          <w:rFonts w:ascii="TH Sarabun New" w:hAnsi="TH Sarabun New" w:cs="TH Sarabun New"/>
+          <w:sz w:val="32"/>
+          <w:szCs w:val="32"/>
+          <w:lang w:bidi="th-TH"/>
+        </w:rPr>
+        <w:instrText xml:space="preserve">, </w:instrText>
+      </w:r>
+      <w:r>
+        <w:rPr>
+          <w:rFonts w:ascii="TH Sarabun New" w:hAnsi="TH Sarabun New" w:cs="TH Sarabun New"/>
+          <w:sz w:val="32"/>
+          <w:szCs w:val="32"/>
+          <w:cs/>
+          <w:lang w:bidi="th-TH"/>
+        </w:rPr>
+        <w:instrText>2025</w:instrText>
+      </w:r>
+      <w:r>
+        <w:rPr>
+          <w:rFonts w:ascii="TH Sarabun New" w:hAnsi="TH Sarabun New" w:cs="TH Sarabun New"/>
+          <w:sz w:val="32"/>
+          <w:szCs w:val="32"/>
+          <w:lang w:bidi="th-TH"/>
+        </w:rPr>
+        <w:instrText>&lt;/number&gt;&lt;dates&gt;&lt;year&gt;</w:instrText>
+      </w:r>
+      <w:r>
+        <w:rPr>
+          <w:rFonts w:ascii="TH Sarabun New" w:hAnsi="TH Sarabun New" w:cs="TH Sarabun New"/>
+          <w:sz w:val="32"/>
+          <w:szCs w:val="32"/>
+          <w:cs/>
+          <w:lang w:bidi="th-TH"/>
+        </w:rPr>
+        <w:instrText>2025</w:instrText>
+      </w:r>
+      <w:r>
+        <w:rPr>
+          <w:rFonts w:ascii="TH Sarabun New" w:hAnsi="TH Sarabun New" w:cs="TH Sarabun New"/>
+          <w:sz w:val="32"/>
+          <w:szCs w:val="32"/>
+          <w:lang w:bidi="th-TH"/>
+        </w:rPr>
+        <w:instrText>&lt;/year&gt;&lt;/dates&gt;&lt;urls&gt;&lt;related-urls&gt;&lt;url&gt;https://nexus.openlca.org/databases&lt;/url&gt;&lt;/related-urls&gt;&lt;/urls&gt;&lt;/record&gt;&lt;/Cite&gt;&lt;Cite&gt;&lt;Author&gt;(IPCC)&lt;/Author&gt;&lt;Year&gt;</w:instrText>
+      </w:r>
+      <w:r>
+        <w:rPr>
+          <w:rFonts w:ascii="TH Sarabun New" w:hAnsi="TH Sarabun New" w:cs="TH Sarabun New"/>
+          <w:sz w:val="32"/>
+          <w:szCs w:val="32"/>
+          <w:cs/>
+          <w:lang w:bidi="th-TH"/>
+        </w:rPr>
+        <w:instrText>2025</w:instrText>
+      </w:r>
+      <w:r>
+        <w:rPr>
+          <w:rFonts w:ascii="TH Sarabun New" w:hAnsi="TH Sarabun New" w:cs="TH Sarabun New"/>
+          <w:sz w:val="32"/>
+          <w:szCs w:val="32"/>
+          <w:lang w:bidi="th-TH"/>
+        </w:rPr>
+        <w:instrText>&lt;/Year&gt;&lt;RecNum&gt;</w:instrText>
+      </w:r>
+      <w:r>
+        <w:rPr>
+          <w:rFonts w:ascii="TH Sarabun New" w:hAnsi="TH Sarabun New" w:cs="TH Sarabun New"/>
+          <w:sz w:val="32"/>
+          <w:szCs w:val="32"/>
+          <w:cs/>
+          <w:lang w:bidi="th-TH"/>
+        </w:rPr>
+        <w:instrText>14</w:instrText>
+      </w:r>
+      <w:r>
+        <w:rPr>
+          <w:rFonts w:ascii="TH Sarabun New" w:hAnsi="TH Sarabun New" w:cs="TH Sarabun New"/>
+          <w:sz w:val="32"/>
+          <w:szCs w:val="32"/>
+          <w:lang w:bidi="th-TH"/>
+        </w:rPr>
+        <w:instrText>&lt;/RecNum&gt;&lt;record&gt;&lt;rec-number&gt;</w:instrText>
+      </w:r>
+      <w:r>
+        <w:rPr>
+          <w:rFonts w:ascii="TH Sarabun New" w:hAnsi="TH Sarabun New" w:cs="TH Sarabun New"/>
+          <w:sz w:val="32"/>
+          <w:szCs w:val="32"/>
+          <w:cs/>
+          <w:lang w:bidi="th-TH"/>
+        </w:rPr>
+        <w:instrText>14</w:instrText>
+      </w:r>
+      <w:r>
+        <w:rPr>
+          <w:rFonts w:ascii="TH Sarabun New" w:hAnsi="TH Sarabun New" w:cs="TH Sarabun New"/>
+          <w:sz w:val="32"/>
+          <w:szCs w:val="32"/>
+          <w:lang w:bidi="th-TH"/>
+        </w:rPr>
+        <w:instrText>&lt;/rec-number&gt;&lt;foreign-keys&gt;&lt;key app="EN" db-id="</w:instrText>
+      </w:r>
+      <w:r>
+        <w:rPr>
+          <w:rFonts w:ascii="TH Sarabun New" w:hAnsi="TH Sarabun New" w:cs="TH Sarabun New"/>
+          <w:sz w:val="32"/>
+          <w:szCs w:val="32"/>
+          <w:cs/>
+          <w:lang w:bidi="th-TH"/>
+        </w:rPr>
+        <w:instrText>9</w:instrText>
+      </w:r>
+      <w:r>
+        <w:rPr>
+          <w:rFonts w:ascii="TH Sarabun New" w:hAnsi="TH Sarabun New" w:cs="TH Sarabun New"/>
+          <w:sz w:val="32"/>
+          <w:szCs w:val="32"/>
+          <w:lang w:bidi="th-TH"/>
+        </w:rPr>
+        <w:instrText>szrpf</w:instrText>
+      </w:r>
+      <w:r>
+        <w:rPr>
+          <w:rFonts w:ascii="TH Sarabun New" w:hAnsi="TH Sarabun New" w:cs="TH Sarabun New"/>
+          <w:sz w:val="32"/>
+          <w:szCs w:val="32"/>
+          <w:cs/>
+          <w:lang w:bidi="th-TH"/>
+        </w:rPr>
+        <w:instrText>9</w:instrText>
+      </w:r>
+      <w:r>
+        <w:rPr>
+          <w:rFonts w:ascii="TH Sarabun New" w:hAnsi="TH Sarabun New" w:cs="TH Sarabun New"/>
+          <w:sz w:val="32"/>
+          <w:szCs w:val="32"/>
+          <w:lang w:bidi="th-TH"/>
+        </w:rPr>
+        <w:instrText>vozp</w:instrText>
+      </w:r>
+      <w:r>
+        <w:rPr>
+          <w:rFonts w:ascii="TH Sarabun New" w:hAnsi="TH Sarabun New" w:cs="TH Sarabun New"/>
+          <w:sz w:val="32"/>
+          <w:szCs w:val="32"/>
+          <w:cs/>
+          <w:lang w:bidi="th-TH"/>
+        </w:rPr>
+        <w:instrText>2</w:instrText>
+      </w:r>
+      <w:r>
+        <w:rPr>
+          <w:rFonts w:ascii="TH Sarabun New" w:hAnsi="TH Sarabun New" w:cs="TH Sarabun New"/>
+          <w:sz w:val="32"/>
+          <w:szCs w:val="32"/>
+          <w:lang w:bidi="th-TH"/>
+        </w:rPr>
+        <w:instrText>ere</w:instrText>
+      </w:r>
+      <w:r>
+        <w:rPr>
+          <w:rFonts w:ascii="TH Sarabun New" w:hAnsi="TH Sarabun New" w:cs="TH Sarabun New"/>
+          <w:sz w:val="32"/>
+          <w:szCs w:val="32"/>
+          <w:cs/>
+          <w:lang w:bidi="th-TH"/>
+        </w:rPr>
+        <w:instrText>990950</w:instrText>
+      </w:r>
+      <w:r>
+        <w:rPr>
+          <w:rFonts w:ascii="TH Sarabun New" w:hAnsi="TH Sarabun New" w:cs="TH Sarabun New"/>
+          <w:sz w:val="32"/>
+          <w:szCs w:val="32"/>
+          <w:lang w:bidi="th-TH"/>
+        </w:rPr>
+        <w:instrText>wfd</w:instrText>
+      </w:r>
+      <w:r>
+        <w:rPr>
+          <w:rFonts w:ascii="TH Sarabun New" w:hAnsi="TH Sarabun New" w:cs="TH Sarabun New"/>
+          <w:sz w:val="32"/>
+          <w:szCs w:val="32"/>
+          <w:cs/>
+          <w:lang w:bidi="th-TH"/>
+        </w:rPr>
+        <w:instrText>5</w:instrText>
+      </w:r>
+      <w:r>
+        <w:rPr>
+          <w:rFonts w:ascii="TH Sarabun New" w:hAnsi="TH Sarabun New" w:cs="TH Sarabun New"/>
+          <w:sz w:val="32"/>
+          <w:szCs w:val="32"/>
+          <w:lang w:bidi="th-TH"/>
+        </w:rPr>
+        <w:instrText>zvtr</w:instrText>
+      </w:r>
+      <w:r>
+        <w:rPr>
+          <w:rFonts w:ascii="TH Sarabun New" w:hAnsi="TH Sarabun New" w:cs="TH Sarabun New"/>
+          <w:sz w:val="32"/>
+          <w:szCs w:val="32"/>
+          <w:cs/>
+          <w:lang w:bidi="th-TH"/>
+        </w:rPr>
+        <w:instrText>5</w:instrText>
+      </w:r>
+      <w:r>
+        <w:rPr>
+          <w:rFonts w:ascii="TH Sarabun New" w:hAnsi="TH Sarabun New" w:cs="TH Sarabun New"/>
+          <w:sz w:val="32"/>
+          <w:szCs w:val="32"/>
+          <w:lang w:bidi="th-TH"/>
+        </w:rPr>
+        <w:instrText>f</w:instrText>
+      </w:r>
+      <w:r>
+        <w:rPr>
+          <w:rFonts w:ascii="TH Sarabun New" w:hAnsi="TH Sarabun New" w:cs="TH Sarabun New"/>
+          <w:sz w:val="32"/>
+          <w:szCs w:val="32"/>
+          <w:cs/>
+          <w:lang w:bidi="th-TH"/>
+        </w:rPr>
+        <w:instrText>5900</w:instrText>
+      </w:r>
+      <w:r>
+        <w:rPr>
+          <w:rFonts w:ascii="TH Sarabun New" w:hAnsi="TH Sarabun New" w:cs="TH Sarabun New"/>
+          <w:sz w:val="32"/>
+          <w:szCs w:val="32"/>
+          <w:lang w:bidi="th-TH"/>
+        </w:rPr>
+        <w:instrText>z" timestamp="</w:instrText>
+      </w:r>
+      <w:r>
+        <w:rPr>
+          <w:rFonts w:ascii="TH Sarabun New" w:hAnsi="TH Sarabun New" w:cs="TH Sarabun New"/>
+          <w:sz w:val="32"/>
+          <w:szCs w:val="32"/>
+          <w:cs/>
+          <w:lang w:bidi="th-TH"/>
+        </w:rPr>
+        <w:instrText>1736946028"</w:instrText>
+      </w:r>
+      <w:r>
+        <w:rPr>
+          <w:rFonts w:ascii="TH Sarabun New" w:hAnsi="TH Sarabun New" w:cs="TH Sarabun New"/>
+          <w:sz w:val="32"/>
+          <w:szCs w:val="32"/>
+          <w:lang w:bidi="th-TH"/>
+        </w:rPr>
+        <w:instrText>&gt;</w:instrText>
+      </w:r>
+      <w:r>
+        <w:rPr>
+          <w:rFonts w:ascii="TH Sarabun New" w:hAnsi="TH Sarabun New" w:cs="TH Sarabun New"/>
+          <w:sz w:val="32"/>
+          <w:szCs w:val="32"/>
+          <w:cs/>
+          <w:lang w:bidi="th-TH"/>
+        </w:rPr>
+        <w:instrText>14</w:instrText>
+      </w:r>
+      <w:r>
+        <w:rPr>
+          <w:rFonts w:ascii="TH Sarabun New" w:hAnsi="TH Sarabun New" w:cs="TH Sarabun New"/>
+          <w:sz w:val="32"/>
+          <w:szCs w:val="32"/>
+          <w:lang w:bidi="th-TH"/>
+        </w:rPr>
+        <w:instrText>&lt;/key&gt;&lt;/foreign-keys&gt;&lt;ref-type name="Web Page"&gt;</w:instrText>
+      </w:r>
+      <w:r>
+        <w:rPr>
+          <w:rFonts w:ascii="TH Sarabun New" w:hAnsi="TH Sarabun New" w:cs="TH Sarabun New"/>
+          <w:sz w:val="32"/>
+          <w:szCs w:val="32"/>
+          <w:cs/>
+          <w:lang w:bidi="th-TH"/>
+        </w:rPr>
+        <w:instrText>12</w:instrText>
+      </w:r>
+      <w:r>
+        <w:rPr>
+          <w:rFonts w:ascii="TH Sarabun New" w:hAnsi="TH Sarabun New" w:cs="TH Sarabun New"/>
+          <w:sz w:val="32"/>
+          <w:szCs w:val="32"/>
+          <w:lang w:bidi="th-TH"/>
+        </w:rPr>
+        <w:instrText>&lt;/ref-type&gt;&lt;contributors&gt;&lt;authors&gt;&lt;author&gt;Intergovernmental Panel on Climate Change (IPCC)&lt;/author&gt;&lt;/authors&gt;&lt;/contributors&gt;&lt;titles&gt;&lt;title&gt;IPCC Emission Factor Database (EFDB)&lt;/title&gt;&lt;/titles&gt;&lt;volume&gt;</w:instrText>
+      </w:r>
+      <w:r>
+        <w:rPr>
+          <w:rFonts w:ascii="TH Sarabun New" w:hAnsi="TH Sarabun New" w:cs="TH Sarabun New"/>
+          <w:sz w:val="32"/>
+          <w:szCs w:val="32"/>
+          <w:cs/>
+          <w:lang w:bidi="th-TH"/>
+        </w:rPr>
+        <w:instrText xml:space="preserve">15 </w:instrText>
+      </w:r>
+      <w:r>
+        <w:rPr>
+          <w:rFonts w:ascii="TH Sarabun New" w:hAnsi="TH Sarabun New" w:cs="TH Sarabun New"/>
+          <w:sz w:val="32"/>
+          <w:szCs w:val="32"/>
+          <w:lang w:bidi="th-TH"/>
+        </w:rPr>
+        <w:instrText xml:space="preserve">January </w:instrText>
+      </w:r>
+      <w:r>
+        <w:rPr>
+          <w:rFonts w:ascii="TH Sarabun New" w:hAnsi="TH Sarabun New" w:cs="TH Sarabun New"/>
+          <w:sz w:val="32"/>
+          <w:szCs w:val="32"/>
+          <w:cs/>
+          <w:lang w:bidi="th-TH"/>
+        </w:rPr>
+        <w:instrText>2025</w:instrText>
+      </w:r>
+      <w:r>
+        <w:rPr>
+          <w:rFonts w:ascii="TH Sarabun New" w:hAnsi="TH Sarabun New" w:cs="TH Sarabun New"/>
+          <w:sz w:val="32"/>
+          <w:szCs w:val="32"/>
+          <w:lang w:bidi="th-TH"/>
+        </w:rPr>
+        <w:instrText>&lt;/volume&gt;&lt;dates&gt;&lt;year&gt;</w:instrText>
+      </w:r>
+      <w:r>
+        <w:rPr>
+          <w:rFonts w:ascii="TH Sarabun New" w:hAnsi="TH Sarabun New" w:cs="TH Sarabun New"/>
+          <w:sz w:val="32"/>
+          <w:szCs w:val="32"/>
+          <w:cs/>
+          <w:lang w:bidi="th-TH"/>
+        </w:rPr>
+        <w:instrText>2025</w:instrText>
+      </w:r>
+      <w:r>
+        <w:rPr>
+          <w:rFonts w:ascii="TH Sarabun New" w:hAnsi="TH Sarabun New" w:cs="TH Sarabun New"/>
+          <w:sz w:val="32"/>
+          <w:szCs w:val="32"/>
+          <w:lang w:bidi="th-TH"/>
+        </w:rPr>
+        <w:instrText>&lt;/year&gt;&lt;/dates&gt;&lt;urls&gt;&lt;related-urls&gt;&lt;url&gt;https://www.ipcc-nggip.iges.or.jp/EFDB</w:instrText>
+      </w:r>
+      <w:r>
+        <w:rPr>
+          <w:rFonts w:ascii="TH Sarabun New" w:hAnsi="TH Sarabun New" w:cs="TH Sarabun New"/>
+          <w:sz w:val="32"/>
+          <w:szCs w:val="32"/>
+          <w:cs/>
+          <w:lang w:bidi="th-TH"/>
+        </w:rPr>
+        <w:instrText>/</w:instrText>
+      </w:r>
+      <w:r>
+        <w:rPr>
+          <w:rFonts w:ascii="TH Sarabun New" w:hAnsi="TH Sarabun New" w:cs="TH Sarabun New"/>
+          <w:sz w:val="32"/>
+          <w:szCs w:val="32"/>
+          <w:lang w:bidi="th-TH"/>
+        </w:rPr>
+        <w:instrText>main.php&lt;/url&gt;&lt;/related-urls&gt;&lt;/urls&gt;&lt;/record&gt;&lt;/Cite&gt;&lt;/EndNote&gt;</w:instrText>
+      </w:r>
+      <w:r>
+        <w:rPr>
+          <w:rFonts w:ascii="TH Sarabun New" w:hAnsi="TH Sarabun New" w:cs="TH Sarabun New"/>
+          <w:sz w:val="32"/>
+          <w:szCs w:val="32"/>
+          <w:cs/>
+          <w:lang w:bidi="th-TH"/>
+        </w:rPr>
+        <w:fldChar w:fldCharType="separate"/>
+      </w:r>
+      <w:r>
+        <w:rPr>
+          <w:rFonts w:ascii="TH Sarabun New" w:hAnsi="TH Sarabun New" w:cs="TH Sarabun New"/>
+          <w:noProof/>
+          <w:sz w:val="32"/>
+          <w:szCs w:val="32"/>
+          <w:cs/>
+          <w:lang w:bidi="th-TH"/>
+        </w:rPr>
+        <w:t>[3-5]</w:t>
+      </w:r>
+      <w:r>
+        <w:rPr>
+          <w:rFonts w:ascii="TH Sarabun New" w:hAnsi="TH Sarabun New" w:cs="TH Sarabun New"/>
+          <w:sz w:val="32"/>
+          <w:szCs w:val="32"/>
+          <w:cs/>
+          <w:lang w:bidi="th-TH"/>
+        </w:rPr>
+        <w:fldChar w:fldCharType="end"/>
       </w:r>
       <w:r>
         <w:rPr>
@@ -6074,7 +6878,7 @@
           <w:szCs w:val="32"/>
           <w:lang w:bidi="th-TH"/>
         </w:rPr>
-        <w:instrText xml:space="preserve"> ADDIN EN.CITE &lt;EndNote&gt;&lt;Cite&gt;&lt;Author&gt;Konda&lt;/Author&gt;&lt;Year&gt;2024&lt;/Year&gt;&lt;RecNum&gt;6&lt;/RecNum&gt;&lt;DisplayText&gt;[4]&lt;/DisplayText&gt;&lt;record&gt;&lt;rec-number&gt;6&lt;/rec-number&gt;&lt;foreign-keys&gt;&lt;key app="EN" db-id="2fpvras9cpzr5eesdx65vft3ezptw0edw5pt" timestamp="1736862635"&gt;6&lt;/key&gt;&lt;/foreign-keys&gt;&lt;ref-type name="Book"&gt;6&lt;/ref-type&gt;&lt;contributors&gt;&lt;authors&gt;&lt;author&gt;Konda, Madhusudhan&lt;/author&gt;&lt;/authors&gt;&lt;/contributors&gt;&lt;titles&gt;&lt;title&gt;Elasticsearch in Action&lt;/title&gt;&lt;/titles&gt;&lt;dates&gt;&lt;year&gt;2024&lt;/year&gt;&lt;/dates&gt;&lt;publisher&gt;Simon and Schuster&lt;/publisher&gt;&lt;isbn&gt;1638354006&lt;/isbn&gt;&lt;urls&gt;&lt;/urls&gt;&lt;/record&gt;&lt;/Cite&gt;&lt;/EndNote&gt;</w:instrText>
+        <w:instrText xml:space="preserve"> ADDIN EN.CITE &lt;EndNote&gt;&lt;Cite&gt;&lt;Author&gt;Konda&lt;/Author&gt;&lt;Year&gt;2024&lt;/Year&gt;&lt;RecNum&gt;6&lt;/RecNum&gt;&lt;DisplayText&gt;[6]&lt;/DisplayText&gt;&lt;record&gt;&lt;rec-number&gt;6&lt;/rec-number&gt;&lt;foreign-keys&gt;&lt;key app="EN" db-id="2fpvras9cpzr5eesdx65vft3ezptw0edw5pt" timestamp="1736862635"&gt;6&lt;/key&gt;&lt;/foreign-keys&gt;&lt;ref-type name="Book"&gt;6&lt;/ref-type&gt;&lt;contributors&gt;&lt;authors&gt;&lt;author&gt;Konda, Madhusudhan&lt;/author&gt;&lt;/authors&gt;&lt;/contributors&gt;&lt;titles&gt;&lt;title&gt;Elasticsearch in Action&lt;/title&gt;&lt;/titles&gt;&lt;dates&gt;&lt;year&gt;2024&lt;/year&gt;&lt;/dates&gt;&lt;publisher&gt;Simon and Schuster&lt;/publisher&gt;&lt;isbn&gt;1638354006&lt;/isbn&gt;&lt;urls&gt;&lt;/urls&gt;&lt;/record&gt;&lt;/Cite&gt;&lt;/EndNote&gt;</w:instrText>
       </w:r>
       <w:r>
         <w:rPr>
@@ -6097,7 +6901,7 @@
           <w:szCs w:val="32"/>
           <w:lang w:bidi="th-TH"/>
         </w:rPr>
-        <w:t>[4]</w:t>
+        <w:t>[6]</w:t>
       </w:r>
       <w:r>
         <w:rPr>
@@ -6823,7 +7627,7 @@
           <w:szCs w:val="32"/>
           <w:lang w:bidi="th-TH"/>
         </w:rPr>
-        <w:instrText xml:space="preserve"> ADDIN EN.CITE &lt;EndNote&gt;&lt;Cite&gt;&lt;Author&gt;Ramírez&lt;/Author&gt;&lt;Year&gt;2025&lt;/Year&gt;&lt;RecNum&gt;7&lt;/RecNum&gt;&lt;DisplayText&gt;[5]&lt;/DisplayText&gt;&lt;record&gt;&lt;rec-number&gt;7&lt;/rec-number&gt;&lt;foreign-keys&gt;&lt;key app="EN" db-id="2fpvras9cpzr5eesdx65vft3ezptw0edw5pt" timestamp="1736863239"&gt;7&lt;/key&gt;&lt;/foreign-keys&gt;&lt;ref-type name="Web Page"&gt;12&lt;/ref-type&gt;&lt;contributors&gt;&lt;authors&gt;&lt;author&gt;Sebastián Ramírez&lt;/author&gt;&lt;/authors&gt;&lt;/contributors&gt;&lt;titles&gt;&lt;title&gt;FastAPI Documentation.&lt;/title&gt;&lt;/titles&gt;&lt;volume&gt;2025&lt;/volume&gt;&lt;number&gt;January 14, 2025&lt;/number&gt;&lt;dates&gt;&lt;year&gt;2025&lt;/year&gt;&lt;/dates&gt;&lt;publisher&gt;Tiangolo&lt;/publisher&gt;&lt;urls&gt;&lt;related-urls&gt;&lt;url&gt;https://fastapi.tiangolo.com/&lt;/url&gt;&lt;/related-urls&gt;&lt;/urls&gt;&lt;/record&gt;&lt;/Cite&gt;&lt;/EndNote&gt;</w:instrText>
+        <w:instrText xml:space="preserve"> ADDIN EN.CITE &lt;EndNote&gt;&lt;Cite&gt;&lt;Author&gt;Ramírez&lt;/Author&gt;&lt;Year&gt;2025&lt;/Year&gt;&lt;RecNum&gt;7&lt;/RecNum&gt;&lt;DisplayText&gt;[7]&lt;/DisplayText&gt;&lt;record&gt;&lt;rec-number&gt;7&lt;/rec-number&gt;&lt;foreign-keys&gt;&lt;key app="EN" db-id="2fpvras9cpzr5eesdx65vft3ezptw0edw5pt" timestamp="1736863239"&gt;7&lt;/key&gt;&lt;/foreign-keys&gt;&lt;ref-type name="Web Page"&gt;12&lt;/ref-type&gt;&lt;contributors&gt;&lt;authors&gt;&lt;author&gt;Sebastián Ramírez&lt;/author&gt;&lt;/authors&gt;&lt;/contributors&gt;&lt;titles&gt;&lt;title&gt;FastAPI Documentation.&lt;/title&gt;&lt;/titles&gt;&lt;volume&gt;2025&lt;/volume&gt;&lt;number&gt;January 14, 2025&lt;/number&gt;&lt;dates&gt;&lt;year&gt;2025&lt;/year&gt;&lt;/dates&gt;&lt;publisher&gt;Tiangolo&lt;/publisher&gt;&lt;urls&gt;&lt;related-urls&gt;&lt;url&gt;https://fastapi.tiangolo.com/&lt;/url&gt;&lt;/related-urls&gt;&lt;/urls&gt;&lt;/record&gt;&lt;/Cite&gt;&lt;/EndNote&gt;</w:instrText>
       </w:r>
       <w:r>
         <w:rPr>
@@ -6846,7 +7650,7 @@
           <w:szCs w:val="32"/>
           <w:lang w:bidi="th-TH"/>
         </w:rPr>
-        <w:t>[5]</w:t>
+        <w:t>[7]</w:t>
       </w:r>
       <w:r>
         <w:rPr>
@@ -7029,7 +7833,7 @@
           <w:szCs w:val="32"/>
           <w:lang w:bidi="th-TH"/>
         </w:rPr>
-        <w:instrText xml:space="preserve"> ADDIN EN.CITE &lt;EndNote&gt;&lt;Cite&gt;&lt;Author&gt;Meta&lt;/Author&gt;&lt;Year&gt;2025&lt;/Year&gt;&lt;RecNum&gt;8&lt;/RecNum&gt;&lt;DisplayText&gt;[6]&lt;/DisplayText&gt;&lt;record&gt;&lt;rec-number&gt;8&lt;/rec-number&gt;&lt;foreign-keys&gt;&lt;key app="EN" db-id="2fpvras9cpzr5eesdx65vft3ezptw0edw5pt" timestamp="1736863871"&gt;8&lt;/key&gt;&lt;/foreign-keys&gt;&lt;ref-type name="Web Page"&gt;12&lt;/ref-type&gt;&lt;contributors&gt;&lt;authors&gt;&lt;author&gt;Meta, Inc.&lt;/author&gt;&lt;/authors&gt;&lt;/contributors&gt;&lt;titles&gt;&lt;title&gt;React: A JavaScript library for building user interfaces&lt;/title&gt;&lt;/titles&gt;&lt;volume&gt;2025&lt;/volume&gt;&lt;number&gt;January 14, 2025&lt;/number&gt;&lt;dates&gt;&lt;year&gt;2025&lt;/year&gt;&lt;/dates&gt;&lt;publisher&gt;Meta &lt;/publisher&gt;&lt;urls&gt;&lt;related-urls&gt;&lt;url&gt;https://reactjs.org/&lt;/url&gt;&lt;/related-urls&gt;&lt;/urls&gt;&lt;/record&gt;&lt;/Cite&gt;&lt;/EndNote&gt;</w:instrText>
+        <w:instrText xml:space="preserve"> ADDIN EN.CITE &lt;EndNote&gt;&lt;Cite&gt;&lt;Author&gt;Meta&lt;/Author&gt;&lt;Year&gt;2025&lt;/Year&gt;&lt;RecNum&gt;8&lt;/RecNum&gt;&lt;DisplayText&gt;[8]&lt;/DisplayText&gt;&lt;record&gt;&lt;rec-number&gt;8&lt;/rec-number&gt;&lt;foreign-keys&gt;&lt;key app="EN" db-id="2fpvras9cpzr5eesdx65vft3ezptw0edw5pt" timestamp="1736863871"&gt;8&lt;/key&gt;&lt;/foreign-keys&gt;&lt;ref-type name="Web Page"&gt;12&lt;/ref-type&gt;&lt;contributors&gt;&lt;authors&gt;&lt;author&gt;Meta, Inc.&lt;/author&gt;&lt;/authors&gt;&lt;/contributors&gt;&lt;titles&gt;&lt;title&gt;React: A JavaScript library for building user interfaces&lt;/title&gt;&lt;/titles&gt;&lt;volume&gt;2025&lt;/volume&gt;&lt;number&gt;January 14, 2025&lt;/number&gt;&lt;dates&gt;&lt;year&gt;2025&lt;/year&gt;&lt;/dates&gt;&lt;publisher&gt;Meta &lt;/publisher&gt;&lt;urls&gt;&lt;related-urls&gt;&lt;url&gt;https://reactjs.org/&lt;/url&gt;&lt;/related-urls&gt;&lt;/urls&gt;&lt;/record&gt;&lt;/Cite&gt;&lt;/EndNote&gt;</w:instrText>
       </w:r>
       <w:r>
         <w:rPr>
@@ -7052,7 +7856,7 @@
           <w:szCs w:val="32"/>
           <w:lang w:bidi="th-TH"/>
         </w:rPr>
-        <w:t>[6]</w:t>
+        <w:t>[8]</w:t>
       </w:r>
       <w:r>
         <w:rPr>
@@ -7377,7 +8181,7 @@
           <w:cs/>
           <w:lang w:bidi="th-TH"/>
         </w:rPr>
-        <w:instrText>7]</w:instrText>
+        <w:instrText>9]</w:instrText>
       </w:r>
       <w:r>
         <w:rPr>
@@ -7781,7 +8585,7 @@
           <w:cs/>
           <w:lang w:bidi="th-TH"/>
         </w:rPr>
-        <w:t>[7]</w:t>
+        <w:t>[9]</w:t>
       </w:r>
       <w:r>
         <w:rPr>
@@ -7970,7 +8774,6 @@
           <w:rFonts w:ascii="TH Sarabun New" w:hAnsi="TH Sarabun New" w:cs="TH Sarabun New"/>
           <w:sz w:val="32"/>
           <w:szCs w:val="32"/>
-          <w:highlight w:val="cyan"/>
           <w:cs/>
         </w:rPr>
         <w:t>อินเทอร์เฟซผู้ใช้ถูกพัฒนาด้วย</w:t>
@@ -7980,7 +8783,6 @@
           <w:rFonts w:ascii="TH Sarabun New" w:hAnsi="TH Sarabun New" w:cs="TH Sarabun New"/>
           <w:sz w:val="32"/>
           <w:szCs w:val="32"/>
-          <w:highlight w:val="cyan"/>
         </w:rPr>
         <w:t xml:space="preserve"> NetBeans 6 </w:t>
       </w:r>
@@ -7989,7 +8791,6 @@
           <w:rFonts w:ascii="TH Sarabun New" w:hAnsi="TH Sarabun New" w:cs="TH Sarabun New"/>
           <w:sz w:val="32"/>
           <w:szCs w:val="32"/>
-          <w:highlight w:val="cyan"/>
           <w:cs/>
         </w:rPr>
         <w:t xml:space="preserve">และ </w:t>
@@ -7999,7 +8800,6 @@
           <w:rFonts w:ascii="TH Sarabun New" w:hAnsi="TH Sarabun New" w:cs="TH Sarabun New"/>
           <w:sz w:val="32"/>
           <w:szCs w:val="32"/>
-          <w:highlight w:val="cyan"/>
         </w:rPr>
         <w:t xml:space="preserve">JDK 1.6 </w:t>
       </w:r>
@@ -8008,7 +8808,6 @@
           <w:rFonts w:ascii="TH Sarabun New" w:hAnsi="TH Sarabun New" w:cs="TH Sarabun New"/>
           <w:sz w:val="32"/>
           <w:szCs w:val="32"/>
-          <w:highlight w:val="cyan"/>
           <w:cs/>
         </w:rPr>
         <w:t xml:space="preserve">ระบบได้รับการประเมินด้วยคำถาม </w:t>
@@ -8018,7 +8817,6 @@
           <w:rFonts w:ascii="TH Sarabun New" w:hAnsi="TH Sarabun New" w:cs="TH Sarabun New"/>
           <w:sz w:val="32"/>
           <w:szCs w:val="32"/>
-          <w:highlight w:val="cyan"/>
         </w:rPr>
         <w:t>25</w:t>
       </w:r>
@@ -8027,7 +8825,6 @@
           <w:rFonts w:ascii="TH Sarabun New" w:hAnsi="TH Sarabun New" w:cs="TH Sarabun New"/>
           <w:sz w:val="32"/>
           <w:szCs w:val="32"/>
-          <w:highlight w:val="cyan"/>
           <w:cs/>
         </w:rPr>
         <w:t xml:space="preserve"> คำถาม และแสดงผลลัพธ์ที่มีประสิทธิภาพใกล้เคียงกันระหว่างการสืบค้นภาษาเดียวและข้ามภาษา</w:t>
@@ -8108,7 +8905,6 @@
           <w:bCs/>
           <w:sz w:val="32"/>
           <w:szCs w:val="32"/>
-          <w:highlight w:val="yellow"/>
         </w:rPr>
         <w:t>Vietnamese</w:t>
       </w:r>
@@ -8213,7 +9009,7 @@
           <w:cs/>
           <w:lang w:bidi="th-TH"/>
         </w:rPr>
-        <w:instrText>8]</w:instrText>
+        <w:instrText>10]</w:instrText>
       </w:r>
       <w:r>
         <w:rPr>
@@ -8454,7 +9250,30 @@
           <w:szCs w:val="32"/>
           <w:lang w:bidi="th-TH"/>
         </w:rPr>
-        <w:instrText>&lt;/key&gt;&lt;/foreign-keys&gt;&lt;ref-type name="Conference Proceedings"&gt;</w:instrText>
+        <w:instrText>&lt;/key&gt;&lt;</w:instrText>
+      </w:r>
+      <w:r>
+        <w:rPr>
+          <w:rFonts w:ascii="TH Sarabun New" w:hAnsi="TH Sarabun New" w:cs="TH Sarabun New"/>
+          <w:b/>
+          <w:bCs/>
+          <w:sz w:val="32"/>
+          <w:szCs w:val="32"/>
+          <w:cs/>
+          <w:lang w:bidi="th-TH"/>
+        </w:rPr>
+        <w:instrText>/</w:instrText>
+      </w:r>
+      <w:r>
+        <w:rPr>
+          <w:rFonts w:ascii="TH Sarabun New" w:hAnsi="TH Sarabun New" w:cs="TH Sarabun New"/>
+          <w:b/>
+          <w:bCs/>
+          <w:sz w:val="32"/>
+          <w:szCs w:val="32"/>
+          <w:lang w:bidi="th-TH"/>
+        </w:rPr>
+        <w:instrText>foreign-keys&gt;&lt;ref-type name="Conference Proceedings"&gt;</w:instrText>
       </w:r>
       <w:r>
         <w:rPr>
@@ -8477,7 +9296,30 @@
           <w:szCs w:val="32"/>
           <w:lang w:bidi="th-TH"/>
         </w:rPr>
-        <w:instrText>&lt;/ref-type&gt;&lt;contributors&gt;&lt;authors&gt;&lt;author&gt;Abka, Achmad F&lt;/author&gt;&lt;author&gt;Pratama, Mahardhika&lt;/author&gt;&lt;author&gt;Jatmiko, Wisnu&lt;/author&gt;&lt;/authors&gt;&lt;/contributors&gt;&lt;titles&gt;&lt;title&gt;Cross-Lingual Summarization: English-Bahasa Indonesia&lt;/title&gt;&lt;secondary-title&gt;</w:instrText>
+        <w:instrText>&lt;/ref-type&gt;&lt;contributors&gt;&lt;authors&gt;&lt;author&gt;Abka, Achmad F&lt;/author&gt;&lt;author&gt;Pratama, Mahardhika&lt;/author&gt;&lt;author&gt;Jatmiko, Wisnu&lt;/author&gt;&lt;/authors&gt;&lt;/contributors&gt;&lt;titles&gt;&lt;title&gt;Cross-Lingual Summarization</w:instrText>
+      </w:r>
+      <w:r>
+        <w:rPr>
+          <w:rFonts w:ascii="TH Sarabun New" w:hAnsi="TH Sarabun New" w:cs="TH Sarabun New"/>
+          <w:b/>
+          <w:bCs/>
+          <w:sz w:val="32"/>
+          <w:szCs w:val="32"/>
+          <w:cs/>
+          <w:lang w:bidi="th-TH"/>
+        </w:rPr>
+        <w:instrText xml:space="preserve">: </w:instrText>
+      </w:r>
+      <w:r>
+        <w:rPr>
+          <w:rFonts w:ascii="TH Sarabun New" w:hAnsi="TH Sarabun New" w:cs="TH Sarabun New"/>
+          <w:b/>
+          <w:bCs/>
+          <w:sz w:val="32"/>
+          <w:szCs w:val="32"/>
+          <w:lang w:bidi="th-TH"/>
+        </w:rPr>
+        <w:instrText>English-Bahasa Indonesia&lt;/title&gt;&lt;secondary-title&gt;</w:instrText>
       </w:r>
       <w:r>
         <w:rPr>
@@ -8594,7 +9436,7 @@
           <w:cs/>
           <w:lang w:bidi="th-TH"/>
         </w:rPr>
-        <w:t>[8]</w:t>
+        <w:t>[10]</w:t>
       </w:r>
       <w:r>
         <w:rPr>
@@ -8791,7 +9633,7 @@
         <w:ind w:firstLine="360"/>
         <w:jc w:val="thaiDistribute"/>
         <w:rPr>
-          <w:rFonts w:ascii="TH Sarabun New" w:hAnsi="TH Sarabun New" w:cs="TH Sarabun New" w:hint="cs"/>
+          <w:rFonts w:ascii="TH Sarabun New" w:hAnsi="TH Sarabun New" w:cs="TH Sarabun New"/>
           <w:b/>
           <w:bCs/>
           <w:sz w:val="32"/>
@@ -10635,7 +11477,7 @@
         <w:spacing w:after="120"/>
         <w:ind w:left="720" w:firstLine="360"/>
         <w:rPr>
-          <w:rFonts w:ascii="TH Sarabun New" w:hAnsi="TH Sarabun New" w:cs="TH Sarabun New" w:hint="cs"/>
+          <w:rFonts w:ascii="TH Sarabun New" w:hAnsi="TH Sarabun New" w:cs="TH Sarabun New"/>
           <w:sz w:val="32"/>
           <w:szCs w:val="32"/>
           <w:lang w:bidi="th-TH"/>
@@ -11401,7 +12243,6 @@
         </w:rPr>
         <w:t xml:space="preserve"> </w:t>
       </w:r>
-      <w:proofErr w:type="gramStart"/>
       <w:r>
         <w:rPr>
           <w:rFonts w:ascii="TH Sarabun New" w:hAnsi="TH Sarabun New" w:cs="TH Sarabun New" w:hint="eastAsia"/>
@@ -11426,16 +12267,7 @@
           <w:sz w:val="32"/>
           <w:szCs w:val="32"/>
         </w:rPr>
-        <w:t>,</w:t>
-      </w:r>
-      <w:proofErr w:type="gramEnd"/>
-      <w:r>
-        <w:rPr>
-          <w:rFonts w:ascii="TH Sarabun New" w:hAnsi="TH Sarabun New" w:cs="TH Sarabun New"/>
-          <w:sz w:val="32"/>
-          <w:szCs w:val="32"/>
-        </w:rPr>
-        <w:t xml:space="preserve"> </w:t>
+        <w:t xml:space="preserve">, </w:t>
       </w:r>
       <w:proofErr w:type="spellStart"/>
       <w:r>
@@ -13708,74 +14540,24 @@
       <w:pPr>
         <w:pStyle w:val="EndNoteBibliography"/>
         <w:ind w:left="720" w:hanging="720"/>
-        <w:rPr>
-          <w:i/>
-          <w:highlight w:val="red"/>
-        </w:rPr>
       </w:pPr>
       <w:r>
         <w:t>[3]</w:t>
       </w:r>
       <w:r>
         <w:tab/>
-      </w:r>
-      <w:r>
-        <w:rPr>
-          <w:rFonts w:hint="cs"/>
-          <w:sz w:val="30"/>
-          <w:highlight w:val="red"/>
-          <w:cs/>
-        </w:rPr>
-        <w:t>อ</w:t>
-      </w:r>
-      <w:r>
-        <w:rPr>
-          <w:sz w:val="30"/>
-          <w:highlight w:val="red"/>
-          <w:cs/>
-        </w:rPr>
-        <w:t xml:space="preserve">. </w:t>
-      </w:r>
-      <w:r>
-        <w:rPr>
-          <w:highlight w:val="red"/>
-          <w:cs/>
-          <w:lang w:bidi="th-TH"/>
-        </w:rPr>
-        <w:t>(</w:t>
-      </w:r>
-      <w:r>
-        <w:rPr>
-          <w:rFonts w:hint="cs"/>
-          <w:sz w:val="30"/>
-          <w:highlight w:val="red"/>
-          <w:cs/>
-        </w:rPr>
-        <w:t>องค์การมหาชน</w:t>
-      </w:r>
-      <w:r>
-        <w:rPr>
-          <w:highlight w:val="red"/>
-          <w:cs/>
-          <w:lang w:bidi="th-TH"/>
-        </w:rPr>
-        <w:t>)</w:t>
-      </w:r>
-      <w:r>
-        <w:rPr>
-          <w:highlight w:val="red"/>
-        </w:rPr>
-        <w:t xml:space="preserve">, </w:t>
-      </w:r>
-      <w:r>
-        <w:rPr>
-          <w:rFonts w:hint="cs"/>
-          <w:i/>
-          <w:sz w:val="30"/>
-          <w:highlight w:val="red"/>
-          <w:cs/>
-        </w:rPr>
-        <w:t>แนวทางการประเมินคาร์บอนฟุตพริ้นท์</w:t>
+        <w:t xml:space="preserve">T. G. G. M. O. P. Organization). "Thai Carbon Label." </w:t>
+      </w:r>
+      <w:hyperlink r:id="rId14" w:history="1">
+        <w:r>
+          <w:rPr>
+            <w:rStyle w:val="Hyperlink"/>
+          </w:rPr>
+          <w:t>https://www.tgo.or.th/2023/index.php/th/</w:t>
+        </w:r>
+      </w:hyperlink>
+      <w:r>
+        <w:t xml:space="preserve"> (accessed January 15, 2025.</w:t>
       </w:r>
     </w:p>
     <w:p>
@@ -13784,28 +14566,22 @@
         <w:ind w:left="720" w:hanging="720"/>
       </w:pPr>
       <w:r>
-        <w:rPr>
-          <w:rFonts w:hint="cs"/>
-          <w:i/>
-          <w:sz w:val="30"/>
-          <w:highlight w:val="red"/>
-          <w:cs/>
-        </w:rPr>
-        <w:t>สำหรับองค์กรปกครองส่วนท้องถิ่น</w:t>
-      </w:r>
-      <w:r>
-        <w:rPr>
-          <w:highlight w:val="red"/>
-          <w:cs/>
-          <w:lang w:bidi="th-TH"/>
-        </w:rPr>
-        <w:t xml:space="preserve">. </w:t>
-      </w:r>
-      <w:r>
-        <w:rPr>
-          <w:highlight w:val="red"/>
-        </w:rPr>
-        <w:t>2018.</w:t>
+        <w:t>[4]</w:t>
+      </w:r>
+      <w:r>
+        <w:tab/>
+        <w:t xml:space="preserve">O. Nexus. "OpenLCA Nexus Databases." </w:t>
+      </w:r>
+      <w:hyperlink r:id="rId15" w:history="1">
+        <w:r>
+          <w:rPr>
+            <w:rStyle w:val="Hyperlink"/>
+          </w:rPr>
+          <w:t>https://nexus.openlca.org/databases</w:t>
+        </w:r>
+      </w:hyperlink>
+      <w:r>
+        <w:t xml:space="preserve"> (accessed January 15, 2025.</w:t>
       </w:r>
     </w:p>
     <w:p>
@@ -13814,7 +14590,31 @@
         <w:ind w:left="720" w:hanging="720"/>
       </w:pPr>
       <w:r>
-        <w:t>[4]</w:t>
+        <w:t>[5]</w:t>
+      </w:r>
+      <w:r>
+        <w:tab/>
+        <w:t xml:space="preserve">I. P. o. C. C. (IPCC). "IPCC Emission Factor Database (EFDB)." </w:t>
+      </w:r>
+      <w:hyperlink r:id="rId16" w:history="1">
+        <w:r>
+          <w:rPr>
+            <w:rStyle w:val="Hyperlink"/>
+          </w:rPr>
+          <w:t>https://www.ipcc-nggip.iges.or.jp/EFDB/main.php</w:t>
+        </w:r>
+      </w:hyperlink>
+      <w:r>
+        <w:t xml:space="preserve"> (accessed 15 January 2025).</w:t>
+      </w:r>
+    </w:p>
+    <w:p>
+      <w:pPr>
+        <w:pStyle w:val="EndNoteBibliography"/>
+        <w:ind w:left="720" w:hanging="720"/>
+      </w:pPr>
+      <w:r>
+        <w:t>[6]</w:t>
       </w:r>
       <w:r>
         <w:tab/>
@@ -13836,13 +14636,13 @@
         <w:ind w:left="720" w:hanging="720"/>
       </w:pPr>
       <w:r>
-        <w:t>[5]</w:t>
+        <w:t>[7]</w:t>
       </w:r>
       <w:r>
         <w:tab/>
         <w:t xml:space="preserve">S. Ramírez. "FastAPI Documentation." Tiangolo. </w:t>
       </w:r>
-      <w:hyperlink r:id="rId14" w:history="1">
+      <w:hyperlink r:id="rId17" w:history="1">
         <w:r>
           <w:rPr>
             <w:rStyle w:val="Hyperlink"/>
@@ -13860,13 +14660,13 @@
         <w:ind w:left="720" w:hanging="720"/>
       </w:pPr>
       <w:r>
-        <w:t>[6]</w:t>
+        <w:t>[8]</w:t>
       </w:r>
       <w:r>
         <w:tab/>
         <w:t xml:space="preserve">I. Meta. "React: A JavaScript library for building user interfaces." Meta </w:t>
       </w:r>
-      <w:hyperlink r:id="rId15" w:history="1">
+      <w:hyperlink r:id="rId18" w:history="1">
         <w:r>
           <w:rPr>
             <w:rStyle w:val="Hyperlink"/>
@@ -13884,7 +14684,7 @@
         <w:ind w:left="720" w:hanging="720"/>
       </w:pPr>
       <w:r>
-        <w:t>[7]</w:t>
+        <w:t>[9]</w:t>
       </w:r>
       <w:r>
         <w:tab/>
@@ -13906,7 +14706,7 @@
         <w:ind w:left="720" w:hanging="720"/>
       </w:pPr>
       <w:r>
-        <w:t>[8]</w:t>
+        <w:t>[10]</w:t>
       </w:r>
       <w:r>
         <w:tab/>
@@ -13942,7 +14742,7 @@
       </w:r>
     </w:p>
     <w:sectPr>
-      <w:headerReference w:type="default" r:id="rId16"/>
+      <w:headerReference w:type="default" r:id="rId19"/>
       <w:pgSz w:w="11900" w:h="16840"/>
       <w:pgMar w:top="1440" w:right="1550" w:bottom="1440" w:left="1701" w:header="936" w:footer="1245" w:gutter="0"/>
       <w:pgNumType w:start="1"/>
@@ -19174,7 +19974,7 @@
   <w:num w:numId="9" w16cid:durableId="2116945731">
     <w:abstractNumId w:val="3"/>
     <w:lvlOverride w:ilvl="0">
-      <w:lvl w:ilvl="0" w:tplc="2F402C2C">
+      <w:lvl w:ilvl="0" w:tplc="3C9A2CFA">
         <w:start w:val="1"/>
         <w:numFmt w:val="bullet"/>
         <w:lvlText w:val="•"/>
@@ -19205,7 +20005,7 @@
       </w:lvl>
     </w:lvlOverride>
     <w:lvlOverride w:ilvl="1">
-      <w:lvl w:ilvl="1" w:tplc="01D47100">
+      <w:lvl w:ilvl="1" w:tplc="DF3474CC">
         <w:start w:val="1"/>
         <w:numFmt w:val="bullet"/>
         <w:lvlText w:val="•"/>
@@ -19236,7 +20036,7 @@
       </w:lvl>
     </w:lvlOverride>
     <w:lvlOverride w:ilvl="2">
-      <w:lvl w:ilvl="2" w:tplc="65BC6314">
+      <w:lvl w:ilvl="2" w:tplc="2E2A8C62">
         <w:start w:val="1"/>
         <w:numFmt w:val="bullet"/>
         <w:lvlText w:val="•"/>
@@ -19267,7 +20067,7 @@
       </w:lvl>
     </w:lvlOverride>
     <w:lvlOverride w:ilvl="3">
-      <w:lvl w:ilvl="3" w:tplc="5E741924">
+      <w:lvl w:ilvl="3" w:tplc="2918D2E2">
         <w:start w:val="1"/>
         <w:numFmt w:val="bullet"/>
         <w:lvlText w:val="•"/>
@@ -19298,7 +20098,7 @@
       </w:lvl>
     </w:lvlOverride>
     <w:lvlOverride w:ilvl="4">
-      <w:lvl w:ilvl="4" w:tplc="D39E0F9C">
+      <w:lvl w:ilvl="4" w:tplc="C526F4C4">
         <w:start w:val="1"/>
         <w:numFmt w:val="bullet"/>
         <w:lvlText w:val="•"/>
@@ -19329,7 +20129,7 @@
       </w:lvl>
     </w:lvlOverride>
     <w:lvlOverride w:ilvl="5">
-      <w:lvl w:ilvl="5" w:tplc="306ACA9C">
+      <w:lvl w:ilvl="5" w:tplc="A3A693A8">
         <w:start w:val="1"/>
         <w:numFmt w:val="bullet"/>
         <w:lvlText w:val="•"/>
@@ -19360,7 +20160,7 @@
       </w:lvl>
     </w:lvlOverride>
     <w:lvlOverride w:ilvl="6">
-      <w:lvl w:ilvl="6" w:tplc="4D900650">
+      <w:lvl w:ilvl="6" w:tplc="3FDA15FC">
         <w:start w:val="1"/>
         <w:numFmt w:val="bullet"/>
         <w:lvlText w:val="•"/>
@@ -19391,7 +20191,7 @@
       </w:lvl>
     </w:lvlOverride>
     <w:lvlOverride w:ilvl="7">
-      <w:lvl w:ilvl="7" w:tplc="7E5E7C58">
+      <w:lvl w:ilvl="7" w:tplc="B5B689B4">
         <w:start w:val="1"/>
         <w:numFmt w:val="bullet"/>
         <w:lvlText w:val="•"/>
@@ -19422,7 +20222,7 @@
       </w:lvl>
     </w:lvlOverride>
     <w:lvlOverride w:ilvl="8">
-      <w:lvl w:ilvl="8" w:tplc="A8347010">
+      <w:lvl w:ilvl="8" w:tplc="27DA4304">
         <w:start w:val="1"/>
         <w:numFmt w:val="bullet"/>
         <w:lvlText w:val="•"/>
@@ -19720,7 +20520,7 @@
   <w:num w:numId="11" w16cid:durableId="1928537312">
     <w:abstractNumId w:val="3"/>
     <w:lvlOverride w:ilvl="0">
-      <w:lvl w:ilvl="0" w:tplc="2F402C2C">
+      <w:lvl w:ilvl="0" w:tplc="3C9A2CFA">
         <w:start w:val="1"/>
         <w:numFmt w:val="bullet"/>
         <w:lvlText w:val="•"/>
@@ -19751,7 +20551,7 @@
       </w:lvl>
     </w:lvlOverride>
     <w:lvlOverride w:ilvl="1">
-      <w:lvl w:ilvl="1" w:tplc="01D47100">
+      <w:lvl w:ilvl="1" w:tplc="DF3474CC">
         <w:start w:val="1"/>
         <w:numFmt w:val="bullet"/>
         <w:lvlText w:val="•"/>
@@ -19782,7 +20582,7 @@
       </w:lvl>
     </w:lvlOverride>
     <w:lvlOverride w:ilvl="2">
-      <w:lvl w:ilvl="2" w:tplc="65BC6314">
+      <w:lvl w:ilvl="2" w:tplc="2E2A8C62">
         <w:start w:val="1"/>
         <w:numFmt w:val="bullet"/>
         <w:lvlText w:val="•"/>
@@ -19813,7 +20613,7 @@
       </w:lvl>
     </w:lvlOverride>
     <w:lvlOverride w:ilvl="3">
-      <w:lvl w:ilvl="3" w:tplc="5E741924">
+      <w:lvl w:ilvl="3" w:tplc="2918D2E2">
         <w:start w:val="1"/>
         <w:numFmt w:val="bullet"/>
         <w:lvlText w:val="•"/>
@@ -19844,7 +20644,7 @@
       </w:lvl>
     </w:lvlOverride>
     <w:lvlOverride w:ilvl="4">
-      <w:lvl w:ilvl="4" w:tplc="D39E0F9C">
+      <w:lvl w:ilvl="4" w:tplc="C526F4C4">
         <w:start w:val="1"/>
         <w:numFmt w:val="bullet"/>
         <w:lvlText w:val="•"/>
@@ -19875,7 +20675,7 @@
       </w:lvl>
     </w:lvlOverride>
     <w:lvlOverride w:ilvl="5">
-      <w:lvl w:ilvl="5" w:tplc="306ACA9C">
+      <w:lvl w:ilvl="5" w:tplc="A3A693A8">
         <w:start w:val="1"/>
         <w:numFmt w:val="bullet"/>
         <w:lvlText w:val="•"/>
@@ -19906,7 +20706,7 @@
       </w:lvl>
     </w:lvlOverride>
     <w:lvlOverride w:ilvl="6">
-      <w:lvl w:ilvl="6" w:tplc="4D900650">
+      <w:lvl w:ilvl="6" w:tplc="3FDA15FC">
         <w:start w:val="1"/>
         <w:numFmt w:val="bullet"/>
         <w:lvlText w:val="•"/>
@@ -19937,7 +20737,7 @@
       </w:lvl>
     </w:lvlOverride>
     <w:lvlOverride w:ilvl="7">
-      <w:lvl w:ilvl="7" w:tplc="7E5E7C58">
+      <w:lvl w:ilvl="7" w:tplc="B5B689B4">
         <w:start w:val="1"/>
         <w:numFmt w:val="bullet"/>
         <w:lvlText w:val="•"/>
@@ -19968,7 +20768,7 @@
       </w:lvl>
     </w:lvlOverride>
     <w:lvlOverride w:ilvl="8">
-      <w:lvl w:ilvl="8" w:tplc="A8347010">
+      <w:lvl w:ilvl="8" w:tplc="27DA4304">
         <w:start w:val="1"/>
         <w:numFmt w:val="bullet"/>
         <w:lvlText w:val="•"/>

</xml_diff>